<commit_message>
added print and so on...
</commit_message>
<xml_diff>
--- a/showcase/tempy.docx
+++ b/showcase/tempy.docx
@@ -47,11 +47,11 @@
               <a:graphicData uri="http://schemas.openxmlformats.org/drawingml/2006/picture">
                 <pic:pic>
                   <pic:nvPicPr>
-                    <pic:cNvPr id="0" name="1.png"/>
+                    <pic:cNvPr id="0" name="0.png"/>
                     <pic:cNvPicPr/>
                   </pic:nvPicPr>
                   <pic:blipFill>
-                    <a:blip r:embed="rId10"/>
+                    <a:blip r:embed="rId9"/>
                     <a:stretch>
                       <a:fillRect/>
                     </a:stretch>
@@ -81,43 +81,11 @@
               <a:graphicData uri="http://schemas.openxmlformats.org/drawingml/2006/picture">
                 <pic:pic>
                   <pic:nvPicPr>
-                    <pic:cNvPr id="0" name="2.png"/>
+                    <pic:cNvPr id="0" name="0.png"/>
                     <pic:cNvPicPr/>
                   </pic:nvPicPr>
                   <pic:blipFill>
-                    <a:blip r:embed="rId11"/>
-                    <a:stretch>
-                      <a:fillRect/>
-                    </a:stretch>
-                  </pic:blipFill>
-                  <pic:spPr>
-                    <a:xfrm>
-                      <a:off x="0" y="0"/>
-                      <a:ext cx="3744000" cy="1764000"/>
-                    </a:xfrm>
-                    <a:prstGeom prst="rect"/>
-                  </pic:spPr>
-                </pic:pic>
-              </a:graphicData>
-            </a:graphic>
-          </wp:inline>
-        </w:drawing>
-        <w:drawing>
-          <wp:inline xmlns:a="http://schemas.openxmlformats.org/drawingml/2006/main" xmlns:pic="http://schemas.openxmlformats.org/drawingml/2006/picture">
-            <wp:extent cx="3744000" cy="1764000"/>
-            <wp:docPr id="4" name="Picture 4"/>
-            <wp:cNvGraphicFramePr>
-              <a:graphicFrameLocks noChangeAspect="1"/>
-            </wp:cNvGraphicFramePr>
-            <a:graphic>
-              <a:graphicData uri="http://schemas.openxmlformats.org/drawingml/2006/picture">
-                <pic:pic>
-                  <pic:nvPicPr>
-                    <pic:cNvPr id="0" name="3.png"/>
-                    <pic:cNvPicPr/>
-                  </pic:nvPicPr>
-                  <pic:blipFill>
-                    <a:blip r:embed="rId12"/>
+                    <a:blip r:embed="rId9"/>
                     <a:stretch>
                       <a:fillRect/>
                     </a:stretch>
@@ -136,204 +104,6 @@
         </w:drawing>
         <w:br/>
         <w:br/>
-        <w:br/>
-        <w:br/>
-        <w:drawing>
-          <wp:inline xmlns:a="http://schemas.openxmlformats.org/drawingml/2006/main" xmlns:pic="http://schemas.openxmlformats.org/drawingml/2006/picture">
-            <wp:extent cx="3744000" cy="1764000"/>
-            <wp:docPr id="5" name="Picture 5"/>
-            <wp:cNvGraphicFramePr>
-              <a:graphicFrameLocks noChangeAspect="1"/>
-            </wp:cNvGraphicFramePr>
-            <a:graphic>
-              <a:graphicData uri="http://schemas.openxmlformats.org/drawingml/2006/picture">
-                <pic:pic>
-                  <pic:nvPicPr>
-                    <pic:cNvPr id="0" name="4.png"/>
-                    <pic:cNvPicPr/>
-                  </pic:nvPicPr>
-                  <pic:blipFill>
-                    <a:blip r:embed="rId13"/>
-                    <a:stretch>
-                      <a:fillRect/>
-                    </a:stretch>
-                  </pic:blipFill>
-                  <pic:spPr>
-                    <a:xfrm>
-                      <a:off x="0" y="0"/>
-                      <a:ext cx="3744000" cy="1764000"/>
-                    </a:xfrm>
-                    <a:prstGeom prst="rect"/>
-                  </pic:spPr>
-                </pic:pic>
-              </a:graphicData>
-            </a:graphic>
-          </wp:inline>
-        </w:drawing>
-        <w:drawing>
-          <wp:inline xmlns:a="http://schemas.openxmlformats.org/drawingml/2006/main" xmlns:pic="http://schemas.openxmlformats.org/drawingml/2006/picture">
-            <wp:extent cx="3744000" cy="1764000"/>
-            <wp:docPr id="6" name="Picture 6"/>
-            <wp:cNvGraphicFramePr>
-              <a:graphicFrameLocks noChangeAspect="1"/>
-            </wp:cNvGraphicFramePr>
-            <a:graphic>
-              <a:graphicData uri="http://schemas.openxmlformats.org/drawingml/2006/picture">
-                <pic:pic>
-                  <pic:nvPicPr>
-                    <pic:cNvPr id="0" name="5.png"/>
-                    <pic:cNvPicPr/>
-                  </pic:nvPicPr>
-                  <pic:blipFill>
-                    <a:blip r:embed="rId14"/>
-                    <a:stretch>
-                      <a:fillRect/>
-                    </a:stretch>
-                  </pic:blipFill>
-                  <pic:spPr>
-                    <a:xfrm>
-                      <a:off x="0" y="0"/>
-                      <a:ext cx="3744000" cy="1764000"/>
-                    </a:xfrm>
-                    <a:prstGeom prst="rect"/>
-                  </pic:spPr>
-                </pic:pic>
-              </a:graphicData>
-            </a:graphic>
-          </wp:inline>
-        </w:drawing>
-        <w:br/>
-        <w:br/>
-        <w:drawing>
-          <wp:inline xmlns:a="http://schemas.openxmlformats.org/drawingml/2006/main" xmlns:pic="http://schemas.openxmlformats.org/drawingml/2006/picture">
-            <wp:extent cx="3744000" cy="1764000"/>
-            <wp:docPr id="7" name="Picture 7"/>
-            <wp:cNvGraphicFramePr>
-              <a:graphicFrameLocks noChangeAspect="1"/>
-            </wp:cNvGraphicFramePr>
-            <a:graphic>
-              <a:graphicData uri="http://schemas.openxmlformats.org/drawingml/2006/picture">
-                <pic:pic>
-                  <pic:nvPicPr>
-                    <pic:cNvPr id="0" name="6.png"/>
-                    <pic:cNvPicPr/>
-                  </pic:nvPicPr>
-                  <pic:blipFill>
-                    <a:blip r:embed="rId15"/>
-                    <a:stretch>
-                      <a:fillRect/>
-                    </a:stretch>
-                  </pic:blipFill>
-                  <pic:spPr>
-                    <a:xfrm>
-                      <a:off x="0" y="0"/>
-                      <a:ext cx="3744000" cy="1764000"/>
-                    </a:xfrm>
-                    <a:prstGeom prst="rect"/>
-                  </pic:spPr>
-                </pic:pic>
-              </a:graphicData>
-            </a:graphic>
-          </wp:inline>
-        </w:drawing>
-        <w:drawing>
-          <wp:inline xmlns:a="http://schemas.openxmlformats.org/drawingml/2006/main" xmlns:pic="http://schemas.openxmlformats.org/drawingml/2006/picture">
-            <wp:extent cx="3744000" cy="1764000"/>
-            <wp:docPr id="8" name="Picture 8"/>
-            <wp:cNvGraphicFramePr>
-              <a:graphicFrameLocks noChangeAspect="1"/>
-            </wp:cNvGraphicFramePr>
-            <a:graphic>
-              <a:graphicData uri="http://schemas.openxmlformats.org/drawingml/2006/picture">
-                <pic:pic>
-                  <pic:nvPicPr>
-                    <pic:cNvPr id="0" name="7.png"/>
-                    <pic:cNvPicPr/>
-                  </pic:nvPicPr>
-                  <pic:blipFill>
-                    <a:blip r:embed="rId16"/>
-                    <a:stretch>
-                      <a:fillRect/>
-                    </a:stretch>
-                  </pic:blipFill>
-                  <pic:spPr>
-                    <a:xfrm>
-                      <a:off x="0" y="0"/>
-                      <a:ext cx="3744000" cy="1764000"/>
-                    </a:xfrm>
-                    <a:prstGeom prst="rect"/>
-                  </pic:spPr>
-                </pic:pic>
-              </a:graphicData>
-            </a:graphic>
-          </wp:inline>
-        </w:drawing>
-        <w:br/>
-        <w:br/>
-        <w:drawing>
-          <wp:inline xmlns:a="http://schemas.openxmlformats.org/drawingml/2006/main" xmlns:pic="http://schemas.openxmlformats.org/drawingml/2006/picture">
-            <wp:extent cx="3744000" cy="1764000"/>
-            <wp:docPr id="9" name="Picture 9"/>
-            <wp:cNvGraphicFramePr>
-              <a:graphicFrameLocks noChangeAspect="1"/>
-            </wp:cNvGraphicFramePr>
-            <a:graphic>
-              <a:graphicData uri="http://schemas.openxmlformats.org/drawingml/2006/picture">
-                <pic:pic>
-                  <pic:nvPicPr>
-                    <pic:cNvPr id="0" name="8.png"/>
-                    <pic:cNvPicPr/>
-                  </pic:nvPicPr>
-                  <pic:blipFill>
-                    <a:blip r:embed="rId17"/>
-                    <a:stretch>
-                      <a:fillRect/>
-                    </a:stretch>
-                  </pic:blipFill>
-                  <pic:spPr>
-                    <a:xfrm>
-                      <a:off x="0" y="0"/>
-                      <a:ext cx="3744000" cy="1764000"/>
-                    </a:xfrm>
-                    <a:prstGeom prst="rect"/>
-                  </pic:spPr>
-                </pic:pic>
-              </a:graphicData>
-            </a:graphic>
-          </wp:inline>
-        </w:drawing>
-        <w:drawing>
-          <wp:inline xmlns:a="http://schemas.openxmlformats.org/drawingml/2006/main" xmlns:pic="http://schemas.openxmlformats.org/drawingml/2006/picture">
-            <wp:extent cx="3744000" cy="1764000"/>
-            <wp:docPr id="10" name="Picture 10"/>
-            <wp:cNvGraphicFramePr>
-              <a:graphicFrameLocks noChangeAspect="1"/>
-            </wp:cNvGraphicFramePr>
-            <a:graphic>
-              <a:graphicData uri="http://schemas.openxmlformats.org/drawingml/2006/picture">
-                <pic:pic>
-                  <pic:nvPicPr>
-                    <pic:cNvPr id="0" name="9.png"/>
-                    <pic:cNvPicPr/>
-                  </pic:nvPicPr>
-                  <pic:blipFill>
-                    <a:blip r:embed="rId18"/>
-                    <a:stretch>
-                      <a:fillRect/>
-                    </a:stretch>
-                  </pic:blipFill>
-                  <pic:spPr>
-                    <a:xfrm>
-                      <a:off x="0" y="0"/>
-                      <a:ext cx="3744000" cy="1764000"/>
-                    </a:xfrm>
-                    <a:prstGeom prst="rect"/>
-                  </pic:spPr>
-                </pic:pic>
-              </a:graphicData>
-            </a:graphic>
-          </wp:inline>
-        </w:drawing>
       </w:r>
     </w:p>
     <w:sectPr>

</xml_diff>

<commit_message>
added requested features. CSS improvements maybe?
</commit_message>
<xml_diff>
--- a/showcase/tempy.docx
+++ b/showcase/tempy.docx
@@ -74,6 +74,74 @@
           <wp:inline xmlns:a="http://schemas.openxmlformats.org/drawingml/2006/main" xmlns:pic="http://schemas.openxmlformats.org/drawingml/2006/picture">
             <wp:extent cx="3744000" cy="1764000"/>
             <wp:docPr id="3" name="Picture 3"/>
+            <wp:cNvGraphicFramePr>
+              <a:graphicFrameLocks noChangeAspect="1"/>
+            </wp:cNvGraphicFramePr>
+            <a:graphic>
+              <a:graphicData uri="http://schemas.openxmlformats.org/drawingml/2006/picture">
+                <pic:pic>
+                  <pic:nvPicPr>
+                    <pic:cNvPr id="0" name="0.png"/>
+                    <pic:cNvPicPr/>
+                  </pic:nvPicPr>
+                  <pic:blipFill>
+                    <a:blip r:embed="rId9"/>
+                    <a:stretch>
+                      <a:fillRect/>
+                    </a:stretch>
+                  </pic:blipFill>
+                  <pic:spPr>
+                    <a:xfrm>
+                      <a:off x="0" y="0"/>
+                      <a:ext cx="3744000" cy="1764000"/>
+                    </a:xfrm>
+                    <a:prstGeom prst="rect"/>
+                  </pic:spPr>
+                </pic:pic>
+              </a:graphicData>
+            </a:graphic>
+          </wp:inline>
+        </w:drawing>
+        <w:drawing>
+          <wp:inline xmlns:a="http://schemas.openxmlformats.org/drawingml/2006/main" xmlns:pic="http://schemas.openxmlformats.org/drawingml/2006/picture">
+            <wp:extent cx="3744000" cy="1764000"/>
+            <wp:docPr id="4" name="Picture 4"/>
+            <wp:cNvGraphicFramePr>
+              <a:graphicFrameLocks noChangeAspect="1"/>
+            </wp:cNvGraphicFramePr>
+            <a:graphic>
+              <a:graphicData uri="http://schemas.openxmlformats.org/drawingml/2006/picture">
+                <pic:pic>
+                  <pic:nvPicPr>
+                    <pic:cNvPr id="0" name="0.png"/>
+                    <pic:cNvPicPr/>
+                  </pic:nvPicPr>
+                  <pic:blipFill>
+                    <a:blip r:embed="rId9"/>
+                    <a:stretch>
+                      <a:fillRect/>
+                    </a:stretch>
+                  </pic:blipFill>
+                  <pic:spPr>
+                    <a:xfrm>
+                      <a:off x="0" y="0"/>
+                      <a:ext cx="3744000" cy="1764000"/>
+                    </a:xfrm>
+                    <a:prstGeom prst="rect"/>
+                  </pic:spPr>
+                </pic:pic>
+              </a:graphicData>
+            </a:graphic>
+          </wp:inline>
+        </w:drawing>
+        <w:br/>
+        <w:br/>
+        <w:br/>
+        <w:br/>
+        <w:drawing>
+          <wp:inline xmlns:a="http://schemas.openxmlformats.org/drawingml/2006/main" xmlns:pic="http://schemas.openxmlformats.org/drawingml/2006/picture">
+            <wp:extent cx="3744000" cy="1764000"/>
+            <wp:docPr id="5" name="Picture 5"/>
             <wp:cNvGraphicFramePr>
               <a:graphicFrameLocks noChangeAspect="1"/>
             </wp:cNvGraphicFramePr>

</xml_diff>

<commit_message>
changed some css, edited the models and form generation somewhat
</commit_message>
<xml_diff>
--- a/showcase/tempy.docx
+++ b/showcase/tempy.docx
@@ -74,74 +74,6 @@
           <wp:inline xmlns:a="http://schemas.openxmlformats.org/drawingml/2006/main" xmlns:pic="http://schemas.openxmlformats.org/drawingml/2006/picture">
             <wp:extent cx="3744000" cy="1764000"/>
             <wp:docPr id="3" name="Picture 3"/>
-            <wp:cNvGraphicFramePr>
-              <a:graphicFrameLocks noChangeAspect="1"/>
-            </wp:cNvGraphicFramePr>
-            <a:graphic>
-              <a:graphicData uri="http://schemas.openxmlformats.org/drawingml/2006/picture">
-                <pic:pic>
-                  <pic:nvPicPr>
-                    <pic:cNvPr id="0" name="0.png"/>
-                    <pic:cNvPicPr/>
-                  </pic:nvPicPr>
-                  <pic:blipFill>
-                    <a:blip r:embed="rId9"/>
-                    <a:stretch>
-                      <a:fillRect/>
-                    </a:stretch>
-                  </pic:blipFill>
-                  <pic:spPr>
-                    <a:xfrm>
-                      <a:off x="0" y="0"/>
-                      <a:ext cx="3744000" cy="1764000"/>
-                    </a:xfrm>
-                    <a:prstGeom prst="rect"/>
-                  </pic:spPr>
-                </pic:pic>
-              </a:graphicData>
-            </a:graphic>
-          </wp:inline>
-        </w:drawing>
-        <w:drawing>
-          <wp:inline xmlns:a="http://schemas.openxmlformats.org/drawingml/2006/main" xmlns:pic="http://schemas.openxmlformats.org/drawingml/2006/picture">
-            <wp:extent cx="3744000" cy="1764000"/>
-            <wp:docPr id="4" name="Picture 4"/>
-            <wp:cNvGraphicFramePr>
-              <a:graphicFrameLocks noChangeAspect="1"/>
-            </wp:cNvGraphicFramePr>
-            <a:graphic>
-              <a:graphicData uri="http://schemas.openxmlformats.org/drawingml/2006/picture">
-                <pic:pic>
-                  <pic:nvPicPr>
-                    <pic:cNvPr id="0" name="0.png"/>
-                    <pic:cNvPicPr/>
-                  </pic:nvPicPr>
-                  <pic:blipFill>
-                    <a:blip r:embed="rId9"/>
-                    <a:stretch>
-                      <a:fillRect/>
-                    </a:stretch>
-                  </pic:blipFill>
-                  <pic:spPr>
-                    <a:xfrm>
-                      <a:off x="0" y="0"/>
-                      <a:ext cx="3744000" cy="1764000"/>
-                    </a:xfrm>
-                    <a:prstGeom prst="rect"/>
-                  </pic:spPr>
-                </pic:pic>
-              </a:graphicData>
-            </a:graphic>
-          </wp:inline>
-        </w:drawing>
-        <w:br/>
-        <w:br/>
-        <w:br/>
-        <w:br/>
-        <w:drawing>
-          <wp:inline xmlns:a="http://schemas.openxmlformats.org/drawingml/2006/main" xmlns:pic="http://schemas.openxmlformats.org/drawingml/2006/picture">
-            <wp:extent cx="3744000" cy="1764000"/>
-            <wp:docPr id="5" name="Picture 5"/>
             <wp:cNvGraphicFramePr>
               <a:graphicFrameLocks noChangeAspect="1"/>
             </wp:cNvGraphicFramePr>

</xml_diff>